<commit_message>
update template with LightShading-Accent1 style
</commit_message>
<xml_diff>
--- a/src/main/resources/template.docx
+++ b/src/main/resources/template.docx
@@ -4,16 +4,12 @@
   <w:body>
     <w:tbl>
       <w:tblPr>
-        <w:tblStyle w:val="LightShading"/>
+        <w:tblStyle w:val="LightShading-Accent1"/>
         <w:tblW w:w="0" w:type="auto"/>
         <w:tblLook w:val="04A0"/>
       </w:tblPr>
       <w:tblGrid>
-        <w:gridCol w:w="1915"/>
-        <w:gridCol w:w="1915"/>
-        <w:gridCol w:w="1915"/>
-        <w:gridCol w:w="1915"/>
-        <w:gridCol w:w="1916"/>
+        <w:gridCol w:w="9576"/>
       </w:tblGrid>
       <w:tr>
         <w:trPr>
@@ -22,201 +18,12 @@
         <w:tc>
           <w:tcPr>
             <w:cnfStyle w:val="001000000000"/>
-            <w:tcW w:w="1915" w:type="dxa"/>
-          </w:tcPr>
-          <w:p/>
-        </w:tc>
-        <w:tc>
-          <w:tcPr>
-            <w:tcW w:w="1915" w:type="dxa"/>
+            <w:tcW w:w="9576" w:type="dxa"/>
           </w:tcPr>
           <w:p>
-            <w:pPr>
-              <w:cnfStyle w:val="100000000000"/>
-            </w:pPr>
-          </w:p>
-        </w:tc>
-        <w:tc>
-          <w:tcPr>
-            <w:tcW w:w="1915" w:type="dxa"/>
-          </w:tcPr>
-          <w:p>
-            <w:pPr>
-              <w:cnfStyle w:val="100000000000"/>
-            </w:pPr>
-          </w:p>
-        </w:tc>
-        <w:tc>
-          <w:tcPr>
-            <w:tcW w:w="1915" w:type="dxa"/>
-          </w:tcPr>
-          <w:p>
-            <w:pPr>
-              <w:cnfStyle w:val="100000000000"/>
-            </w:pPr>
-          </w:p>
-        </w:tc>
-        <w:tc>
-          <w:tcPr>
-            <w:tcW w:w="1916" w:type="dxa"/>
-          </w:tcPr>
-          <w:p>
-            <w:pPr>
-              <w:cnfStyle w:val="100000000000"/>
-            </w:pPr>
-          </w:p>
-        </w:tc>
-      </w:tr>
-      <w:tr>
-        <w:trPr>
-          <w:cnfStyle w:val="000000100000"/>
-        </w:trPr>
-        <w:tc>
-          <w:tcPr>
-            <w:cnfStyle w:val="001000000000"/>
-            <w:tcW w:w="1915" w:type="dxa"/>
-          </w:tcPr>
-          <w:p/>
-        </w:tc>
-        <w:tc>
-          <w:tcPr>
-            <w:tcW w:w="1915" w:type="dxa"/>
-          </w:tcPr>
-          <w:p>
-            <w:pPr>
-              <w:cnfStyle w:val="000000100000"/>
-            </w:pPr>
-          </w:p>
-        </w:tc>
-        <w:tc>
-          <w:tcPr>
-            <w:tcW w:w="1915" w:type="dxa"/>
-          </w:tcPr>
-          <w:p>
-            <w:pPr>
-              <w:cnfStyle w:val="000000100000"/>
-            </w:pPr>
-          </w:p>
-        </w:tc>
-        <w:tc>
-          <w:tcPr>
-            <w:tcW w:w="1915" w:type="dxa"/>
-          </w:tcPr>
-          <w:p>
-            <w:pPr>
-              <w:cnfStyle w:val="000000100000"/>
-            </w:pPr>
-          </w:p>
-        </w:tc>
-        <w:tc>
-          <w:tcPr>
-            <w:tcW w:w="1916" w:type="dxa"/>
-          </w:tcPr>
-          <w:p>
-            <w:pPr>
-              <w:cnfStyle w:val="000000100000"/>
-            </w:pPr>
-          </w:p>
-        </w:tc>
-      </w:tr>
-      <w:tr>
-        <w:tc>
-          <w:tcPr>
-            <w:cnfStyle w:val="001000000000"/>
-            <w:tcW w:w="1915" w:type="dxa"/>
-          </w:tcPr>
-          <w:p/>
-        </w:tc>
-        <w:tc>
-          <w:tcPr>
-            <w:tcW w:w="1915" w:type="dxa"/>
-          </w:tcPr>
-          <w:p>
-            <w:pPr>
-              <w:cnfStyle w:val="000000000000"/>
-            </w:pPr>
-          </w:p>
-        </w:tc>
-        <w:tc>
-          <w:tcPr>
-            <w:tcW w:w="1915" w:type="dxa"/>
-          </w:tcPr>
-          <w:p>
-            <w:pPr>
-              <w:cnfStyle w:val="000000000000"/>
-            </w:pPr>
-          </w:p>
-        </w:tc>
-        <w:tc>
-          <w:tcPr>
-            <w:tcW w:w="1915" w:type="dxa"/>
-          </w:tcPr>
-          <w:p>
-            <w:pPr>
-              <w:cnfStyle w:val="000000000000"/>
-            </w:pPr>
-          </w:p>
-        </w:tc>
-        <w:tc>
-          <w:tcPr>
-            <w:tcW w:w="1916" w:type="dxa"/>
-          </w:tcPr>
-          <w:p>
-            <w:pPr>
-              <w:cnfStyle w:val="000000000000"/>
-            </w:pPr>
-          </w:p>
-        </w:tc>
-      </w:tr>
-      <w:tr>
-        <w:trPr>
-          <w:cnfStyle w:val="000000100000"/>
-        </w:trPr>
-        <w:tc>
-          <w:tcPr>
-            <w:cnfStyle w:val="001000000000"/>
-            <w:tcW w:w="1915" w:type="dxa"/>
-          </w:tcPr>
-          <w:p/>
-        </w:tc>
-        <w:tc>
-          <w:tcPr>
-            <w:tcW w:w="1915" w:type="dxa"/>
-          </w:tcPr>
-          <w:p>
-            <w:pPr>
-              <w:cnfStyle w:val="000000100000"/>
-            </w:pPr>
-          </w:p>
-        </w:tc>
-        <w:tc>
-          <w:tcPr>
-            <w:tcW w:w="1915" w:type="dxa"/>
-          </w:tcPr>
-          <w:p>
-            <w:pPr>
-              <w:cnfStyle w:val="000000100000"/>
-            </w:pPr>
-          </w:p>
-        </w:tc>
-        <w:tc>
-          <w:tcPr>
-            <w:tcW w:w="1915" w:type="dxa"/>
-          </w:tcPr>
-          <w:p>
-            <w:pPr>
-              <w:cnfStyle w:val="000000100000"/>
-            </w:pPr>
-          </w:p>
-        </w:tc>
-        <w:tc>
-          <w:tcPr>
-            <w:tcW w:w="1916" w:type="dxa"/>
-          </w:tcPr>
-          <w:p>
-            <w:pPr>
-              <w:cnfStyle w:val="000000100000"/>
-            </w:pPr>
+            <w:r>
+              <w:t>JIRA REPORT GENERATOR</w:t>
+            </w:r>
           </w:p>
         </w:tc>
       </w:tr>
@@ -550,6 +357,109 @@
       </w:tcPr>
     </w:tblStylePr>
   </w:style>
+  <w:style w:type="table" w:styleId="LightShading-Accent1">
+    <w:name w:val="Light Shading Accent 1"/>
+    <w:basedOn w:val="TableNormal"/>
+    <w:uiPriority w:val="60"/>
+    <w:rsid w:val="00B1525B"/>
+    <w:pPr>
+      <w:spacing w:after="0" w:line="240" w:lineRule="auto"/>
+    </w:pPr>
+    <w:rPr>
+      <w:color w:val="365F91" w:themeColor="accent1" w:themeShade="BF"/>
+    </w:rPr>
+    <w:tblPr>
+      <w:tblStyleRowBandSize w:val="1"/>
+      <w:tblStyleColBandSize w:val="1"/>
+      <w:tblInd w:w="0" w:type="dxa"/>
+      <w:tblBorders>
+        <w:top w:val="single" w:sz="8" w:space="0" w:color="4F81BD" w:themeColor="accent1"/>
+        <w:bottom w:val="single" w:sz="8" w:space="0" w:color="4F81BD" w:themeColor="accent1"/>
+      </w:tblBorders>
+      <w:tblCellMar>
+        <w:top w:w="0" w:type="dxa"/>
+        <w:left w:w="108" w:type="dxa"/>
+        <w:bottom w:w="0" w:type="dxa"/>
+        <w:right w:w="108" w:type="dxa"/>
+      </w:tblCellMar>
+    </w:tblPr>
+    <w:tblStylePr w:type="firstRow">
+      <w:pPr>
+        <w:spacing w:before="0" w:after="0" w:line="240" w:lineRule="auto"/>
+      </w:pPr>
+      <w:rPr>
+        <w:b/>
+        <w:bCs/>
+      </w:rPr>
+      <w:tblPr/>
+      <w:tcPr>
+        <w:tcBorders>
+          <w:top w:val="single" w:sz="8" w:space="0" w:color="4F81BD" w:themeColor="accent1"/>
+          <w:left w:val="nil"/>
+          <w:bottom w:val="single" w:sz="8" w:space="0" w:color="4F81BD" w:themeColor="accent1"/>
+          <w:right w:val="nil"/>
+          <w:insideH w:val="nil"/>
+          <w:insideV w:val="nil"/>
+        </w:tcBorders>
+      </w:tcPr>
+    </w:tblStylePr>
+    <w:tblStylePr w:type="lastRow">
+      <w:pPr>
+        <w:spacing w:before="0" w:after="0" w:line="240" w:lineRule="auto"/>
+      </w:pPr>
+      <w:rPr>
+        <w:b/>
+        <w:bCs/>
+      </w:rPr>
+      <w:tblPr/>
+      <w:tcPr>
+        <w:tcBorders>
+          <w:top w:val="single" w:sz="8" w:space="0" w:color="4F81BD" w:themeColor="accent1"/>
+          <w:left w:val="nil"/>
+          <w:bottom w:val="single" w:sz="8" w:space="0" w:color="4F81BD" w:themeColor="accent1"/>
+          <w:right w:val="nil"/>
+          <w:insideH w:val="nil"/>
+          <w:insideV w:val="nil"/>
+        </w:tcBorders>
+      </w:tcPr>
+    </w:tblStylePr>
+    <w:tblStylePr w:type="firstCol">
+      <w:rPr>
+        <w:b/>
+        <w:bCs/>
+      </w:rPr>
+    </w:tblStylePr>
+    <w:tblStylePr w:type="lastCol">
+      <w:rPr>
+        <w:b/>
+        <w:bCs/>
+      </w:rPr>
+    </w:tblStylePr>
+    <w:tblStylePr w:type="band1Vert">
+      <w:tblPr/>
+      <w:tcPr>
+        <w:tcBorders>
+          <w:left w:val="nil"/>
+          <w:right w:val="nil"/>
+          <w:insideH w:val="nil"/>
+          <w:insideV w:val="nil"/>
+        </w:tcBorders>
+        <w:shd w:val="clear" w:color="auto" w:fill="D3DFEE" w:themeFill="accent1" w:themeFillTint="3F"/>
+      </w:tcPr>
+    </w:tblStylePr>
+    <w:tblStylePr w:type="band1Horz">
+      <w:tblPr/>
+      <w:tcPr>
+        <w:tcBorders>
+          <w:left w:val="nil"/>
+          <w:right w:val="nil"/>
+          <w:insideH w:val="nil"/>
+          <w:insideV w:val="nil"/>
+        </w:tcBorders>
+        <w:shd w:val="clear" w:color="auto" w:fill="D3DFEE" w:themeFill="accent1" w:themeFillTint="3F"/>
+      </w:tcPr>
+    </w:tblStylePr>
+  </w:style>
 </w:styles>
 </file>
 

</xml_diff>

<commit_message>
Update template with heading 2 style
</commit_message>
<xml_diff>
--- a/src/main/resources/template.docx
+++ b/src/main/resources/template.docx
@@ -33,7 +33,21 @@
                 <w:sz w:val="40"/>
                 <w:szCs w:val="40"/>
               </w:rPr>
-              <w:t>Sprint Planning Report</w:t>
+              <w:t>Sprint</w:t>
+            </w:r>
+            <w:r>
+              <w:rPr>
+                <w:sz w:val="40"/>
+                <w:szCs w:val="40"/>
+              </w:rPr>
+              <w:t xml:space="preserve"> 7</w:t>
+            </w:r>
+            <w:r>
+              <w:rPr>
+                <w:sz w:val="40"/>
+                <w:szCs w:val="40"/>
+              </w:rPr>
+              <w:t xml:space="preserve"> Planning Report</w:t>
             </w:r>
           </w:p>
         </w:tc>
@@ -46,37 +60,76 @@
     <w:p/>
     <w:p/>
     <w:p/>
-    <w:p/>
-    <w:p/>
-    <w:p/>
-    <w:p/>
-    <w:p/>
-    <w:p/>
-    <w:p/>
-    <w:p/>
-    <w:p/>
-    <w:p/>
-    <w:p/>
-    <w:p/>
-    <w:p/>
-    <w:p/>
-    <w:p/>
-    <w:p/>
-    <w:p/>
+    <w:p>
+      <w:pPr>
+        <w:jc w:val="center"/>
+      </w:pPr>
+    </w:p>
+    <w:p/>
+    <w:p/>
+    <w:p/>
+    <w:p/>
+    <w:p/>
+    <w:p/>
+    <w:p/>
+    <w:p/>
+    <w:p/>
+    <w:p/>
+    <w:p/>
+    <w:p/>
+    <w:p>
+      <w:pPr>
+        <w:pStyle w:val="Heading2"/>
+      </w:pPr>
+    </w:p>
+    <w:p>
+      <w:pPr>
+        <w:pStyle w:val="Heading2"/>
+        <w:jc w:val="right"/>
+      </w:pPr>
+    </w:p>
+    <w:p>
+      <w:pPr>
+        <w:pStyle w:val="Heading2"/>
+        <w:jc w:val="right"/>
+      </w:pPr>
+      <w:r>
+        <w:t>Sprint 7 – Feb 2016</w:t>
+      </w:r>
+    </w:p>
+    <w:p>
+      <w:pPr>
+        <w:rPr>
+          <w:rFonts w:asciiTheme="majorHAnsi" w:eastAsiaTheme="majorEastAsia" w:hAnsiTheme="majorHAnsi" w:cstheme="majorBidi"/>
+          <w:b/>
+          <w:bCs/>
+          <w:color w:val="0F243E" w:themeColor="text2" w:themeShade="80"/>
+          <w:sz w:val="28"/>
+          <w:szCs w:val="28"/>
+        </w:rPr>
+      </w:pPr>
+      <w:r>
+        <w:br w:type="page"/>
+      </w:r>
+    </w:p>
     <w:p>
       <w:pPr>
         <w:pStyle w:val="Heading1"/>
       </w:pPr>
       <w:r>
         <w:lastRenderedPageBreak/>
-        <w:t>Introduction</w:t>
+        <w:t>I</w:t>
+      </w:r>
+      <w:r>
+        <w:t>ntroduction</w:t>
       </w:r>
     </w:p>
     <w:p>
       <w:r>
-        <w:t>This is a report of the sprint.</w:t>
+        <w:t xml:space="preserve">This document contains a summary of all the tasks completed by the team. </w:t>
       </w:r>
     </w:p>
+    <w:p/>
     <w:sectPr>
       <w:pgSz w:w="12240" w:h="15840"/>
       <w:pgMar w:top="1440" w:right="1440" w:bottom="1440" w:left="1440" w:header="720" w:footer="720" w:gutter="0"/>
@@ -255,7 +308,7 @@
     <w:link w:val="Heading1Char"/>
     <w:uiPriority w:val="9"/>
     <w:qFormat/>
-    <w:rsid w:val="00DF7C12"/>
+    <w:rsid w:val="002E7907"/>
     <w:pPr>
       <w:keepNext/>
       <w:keepLines/>
@@ -266,9 +319,33 @@
       <w:rFonts w:asciiTheme="majorHAnsi" w:eastAsiaTheme="majorEastAsia" w:hAnsiTheme="majorHAnsi" w:cstheme="majorBidi"/>
       <w:b/>
       <w:bCs/>
-      <w:color w:val="365F91" w:themeColor="accent1" w:themeShade="BF"/>
+      <w:color w:val="0F243E" w:themeColor="text2" w:themeShade="80"/>
       <w:sz w:val="28"/>
       <w:szCs w:val="28"/>
+    </w:rPr>
+  </w:style>
+  <w:style w:type="paragraph" w:styleId="Heading2">
+    <w:name w:val="heading 2"/>
+    <w:basedOn w:val="Normal"/>
+    <w:next w:val="Normal"/>
+    <w:link w:val="Heading2Char"/>
+    <w:uiPriority w:val="9"/>
+    <w:unhideWhenUsed/>
+    <w:qFormat/>
+    <w:rsid w:val="00D5239B"/>
+    <w:pPr>
+      <w:keepNext/>
+      <w:keepLines/>
+      <w:spacing w:before="200" w:after="0"/>
+      <w:outlineLvl w:val="1"/>
+    </w:pPr>
+    <w:rPr>
+      <w:rFonts w:asciiTheme="majorHAnsi" w:eastAsiaTheme="majorEastAsia" w:hAnsiTheme="majorHAnsi" w:cstheme="majorBidi"/>
+      <w:b/>
+      <w:bCs/>
+      <w:color w:val="4F81BD" w:themeColor="accent1"/>
+      <w:sz w:val="26"/>
+      <w:szCs w:val="26"/>
     </w:rPr>
   </w:style>
   <w:style w:type="character" w:default="1" w:styleId="DefaultParagraphFont">
@@ -536,14 +613,59 @@
     <w:basedOn w:val="DefaultParagraphFont"/>
     <w:link w:val="Heading1"/>
     <w:uiPriority w:val="9"/>
-    <w:rsid w:val="00DF7C12"/>
+    <w:rsid w:val="002E7907"/>
     <w:rPr>
       <w:rFonts w:asciiTheme="majorHAnsi" w:eastAsiaTheme="majorEastAsia" w:hAnsiTheme="majorHAnsi" w:cstheme="majorBidi"/>
       <w:b/>
       <w:bCs/>
-      <w:color w:val="365F91" w:themeColor="accent1" w:themeShade="BF"/>
+      <w:color w:val="0F243E" w:themeColor="text2" w:themeShade="80"/>
       <w:sz w:val="28"/>
       <w:szCs w:val="28"/>
+    </w:rPr>
+  </w:style>
+  <w:style w:type="paragraph" w:styleId="BalloonText">
+    <w:name w:val="Balloon Text"/>
+    <w:basedOn w:val="Normal"/>
+    <w:link w:val="BalloonTextChar"/>
+    <w:uiPriority w:val="99"/>
+    <w:semiHidden/>
+    <w:unhideWhenUsed/>
+    <w:rsid w:val="00D958AE"/>
+    <w:pPr>
+      <w:spacing w:after="0" w:line="240" w:lineRule="auto"/>
+    </w:pPr>
+    <w:rPr>
+      <w:rFonts w:ascii="Tahoma" w:hAnsi="Tahoma" w:cs="Tahoma"/>
+      <w:sz w:val="16"/>
+      <w:szCs w:val="16"/>
+    </w:rPr>
+  </w:style>
+  <w:style w:type="character" w:customStyle="1" w:styleId="BalloonTextChar">
+    <w:name w:val="Balloon Text Char"/>
+    <w:basedOn w:val="DefaultParagraphFont"/>
+    <w:link w:val="BalloonText"/>
+    <w:uiPriority w:val="99"/>
+    <w:semiHidden/>
+    <w:rsid w:val="00D958AE"/>
+    <w:rPr>
+      <w:rFonts w:ascii="Tahoma" w:hAnsi="Tahoma" w:cs="Tahoma"/>
+      <w:sz w:val="16"/>
+      <w:szCs w:val="16"/>
+    </w:rPr>
+  </w:style>
+  <w:style w:type="character" w:customStyle="1" w:styleId="Heading2Char">
+    <w:name w:val="Heading 2 Char"/>
+    <w:basedOn w:val="DefaultParagraphFont"/>
+    <w:link w:val="Heading2"/>
+    <w:uiPriority w:val="9"/>
+    <w:rsid w:val="00D5239B"/>
+    <w:rPr>
+      <w:rFonts w:asciiTheme="majorHAnsi" w:eastAsiaTheme="majorEastAsia" w:hAnsiTheme="majorHAnsi" w:cstheme="majorBidi"/>
+      <w:b/>
+      <w:bCs/>
+      <w:color w:val="4F81BD" w:themeColor="accent1"/>
+      <w:sz w:val="26"/>
+      <w:szCs w:val="26"/>
     </w:rPr>
   </w:style>
 </w:styles>

</xml_diff>

<commit_message>
add genericTitle to the template
</commit_message>
<xml_diff>
--- a/src/main/resources/template.docx
+++ b/src/main/resources/template.docx
@@ -2,110 +2,77 @@
 <file path=word/document.xml><?xml version="1.0" encoding="utf-8"?>
 <w:document xmlns:ve="http://schemas.openxmlformats.org/markup-compatibility/2006" xmlns:o="urn:schemas-microsoft-com:office:office" xmlns:r="http://schemas.openxmlformats.org/officeDocument/2006/relationships" xmlns:m="http://schemas.openxmlformats.org/officeDocument/2006/math" xmlns:v="urn:schemas-microsoft-com:vml" xmlns:wp="http://schemas.openxmlformats.org/drawingml/2006/wordprocessingDrawing" xmlns:w10="urn:schemas-microsoft-com:office:word" xmlns:w="http://schemas.openxmlformats.org/wordprocessingml/2006/main" xmlns:wne="http://schemas.microsoft.com/office/word/2006/wordml">
   <w:body>
+    <w:p>
+      <w:pPr>
+        <w:pStyle w:val="Title"/>
+        <w:jc w:val="center"/>
+      </w:pPr>
+      <w:r>
+        <w:t>templateTitle</w:t>
+      </w:r>
+    </w:p>
+    <w:p/>
+    <w:p/>
+    <w:p/>
+    <w:p/>
+    <w:p/>
+    <w:p/>
+    <w:p/>
+    <w:p/>
+    <w:p/>
+    <w:p/>
+    <w:p/>
+    <w:p/>
+    <w:p/>
+    <w:p/>
+    <w:p/>
+    <w:p/>
+    <w:p/>
+    <w:p/>
+    <w:p/>
+    <w:p/>
+    <w:p/>
+    <w:p/>
+    <w:p/>
     <w:tbl>
       <w:tblPr>
-        <w:tblStyle w:val="LightShading-Accent1"/>
+        <w:tblStyle w:val="LightShading-Accent11"/>
         <w:tblW w:w="0" w:type="auto"/>
+        <w:jc w:val="right"/>
         <w:tblLook w:val="04A0"/>
       </w:tblPr>
       <w:tblGrid>
-        <w:gridCol w:w="9576"/>
+        <w:gridCol w:w="2592"/>
       </w:tblGrid>
       <w:tr>
         <w:trPr>
           <w:cnfStyle w:val="100000000000"/>
+          <w:jc w:val="right"/>
         </w:trPr>
         <w:tc>
           <w:tcPr>
             <w:cnfStyle w:val="001000000000"/>
-            <w:tcW w:w="9576" w:type="dxa"/>
+            <w:tcW w:w="2592" w:type="dxa"/>
           </w:tcPr>
           <w:p>
             <w:pPr>
               <w:jc w:val="center"/>
               <w:rPr>
-                <w:sz w:val="40"/>
-                <w:szCs w:val="40"/>
+                <w:sz w:val="16"/>
+                <w:szCs w:val="16"/>
               </w:rPr>
             </w:pPr>
             <w:r>
               <w:rPr>
-                <w:sz w:val="40"/>
-                <w:szCs w:val="40"/>
+                <w:sz w:val="16"/>
+                <w:szCs w:val="16"/>
               </w:rPr>
-              <w:t>Sprint</w:t>
-            </w:r>
-            <w:r>
-              <w:rPr>
-                <w:sz w:val="40"/>
-                <w:szCs w:val="40"/>
-              </w:rPr>
-              <w:t xml:space="preserve"> 7</w:t>
-            </w:r>
-            <w:r>
-              <w:rPr>
-                <w:sz w:val="40"/>
-                <w:szCs w:val="40"/>
-              </w:rPr>
-              <w:t xml:space="preserve"> Planning Report</w:t>
+              <w:t>Generated by JiraReportGenerator</w:t>
             </w:r>
           </w:p>
         </w:tc>
       </w:tr>
     </w:tbl>
-    <w:p/>
-    <w:p/>
-    <w:p/>
-    <w:p/>
-    <w:p/>
-    <w:p/>
-    <w:p/>
-    <w:p>
-      <w:pPr>
-        <w:jc w:val="center"/>
-      </w:pPr>
-    </w:p>
-    <w:p/>
-    <w:p/>
-    <w:p/>
-    <w:p/>
-    <w:p/>
-    <w:p/>
-    <w:p/>
-    <w:p/>
-    <w:p/>
-    <w:p/>
-    <w:p/>
-    <w:p/>
-    <w:p>
-      <w:pPr>
-        <w:pStyle w:val="Heading2"/>
-      </w:pPr>
-      <w:r>
-        <w:t xml:space="preserve"> </w:t>
-      </w:r>
-    </w:p>
-    <w:p>
-      <w:pPr>
-        <w:pStyle w:val="Heading2"/>
-        <w:jc w:val="right"/>
-      </w:pPr>
-    </w:p>
-    <w:p>
-      <w:pPr>
-        <w:rPr>
-          <w:rFonts w:asciiTheme="majorHAnsi" w:eastAsiaTheme="majorEastAsia" w:hAnsiTheme="majorHAnsi" w:cstheme="majorBidi"/>
-          <w:b/>
-          <w:bCs/>
-          <w:color w:val="0F243E" w:themeColor="text2" w:themeShade="80"/>
-          <w:sz w:val="28"/>
-          <w:szCs w:val="28"/>
-        </w:rPr>
-      </w:pPr>
-      <w:r>
-        <w:br w:type="page"/>
-      </w:r>
-    </w:p>
     <w:sdt>
       <w:sdtPr>
         <w:rPr>
@@ -522,8 +489,8 @@
       </w:tblCellMar>
     </w:tblPr>
   </w:style>
-  <w:style w:type="table" w:styleId="LightShading">
-    <w:name w:val="Light Shading"/>
+  <w:style w:type="table" w:customStyle="1" w:styleId="LightShading1">
+    <w:name w:val="Light Shading1"/>
     <w:basedOn w:val="TableNormal"/>
     <w:uiPriority w:val="60"/>
     <w:rsid w:val="00EB21D7"/>
@@ -625,8 +592,8 @@
       </w:tcPr>
     </w:tblStylePr>
   </w:style>
-  <w:style w:type="table" w:styleId="LightShading-Accent1">
-    <w:name w:val="Light Shading Accent 1"/>
+  <w:style w:type="table" w:customStyle="1" w:styleId="LightShading-Accent11">
+    <w:name w:val="Light Shading - Accent 11"/>
     <w:basedOn w:val="TableNormal"/>
     <w:uiPriority w:val="60"/>
     <w:rsid w:val="00B1525B"/>
@@ -838,6 +805,45 @@
     <w:rPr>
       <w:color w:val="0000FF" w:themeColor="hyperlink"/>
       <w:u w:val="single"/>
+    </w:rPr>
+  </w:style>
+  <w:style w:type="paragraph" w:styleId="Title">
+    <w:name w:val="Title"/>
+    <w:basedOn w:val="Normal"/>
+    <w:next w:val="Normal"/>
+    <w:link w:val="TitleChar"/>
+    <w:uiPriority w:val="10"/>
+    <w:qFormat/>
+    <w:rsid w:val="002124D4"/>
+    <w:pPr>
+      <w:pBdr>
+        <w:bottom w:val="single" w:sz="8" w:space="4" w:color="4F81BD" w:themeColor="accent1"/>
+      </w:pBdr>
+      <w:spacing w:after="300" w:line="240" w:lineRule="auto"/>
+      <w:contextualSpacing/>
+    </w:pPr>
+    <w:rPr>
+      <w:rFonts w:asciiTheme="majorHAnsi" w:eastAsiaTheme="majorEastAsia" w:hAnsiTheme="majorHAnsi" w:cstheme="majorBidi"/>
+      <w:color w:val="17365D" w:themeColor="text2" w:themeShade="BF"/>
+      <w:spacing w:val="5"/>
+      <w:kern w:val="28"/>
+      <w:sz w:val="52"/>
+      <w:szCs w:val="52"/>
+    </w:rPr>
+  </w:style>
+  <w:style w:type="character" w:customStyle="1" w:styleId="TitleChar">
+    <w:name w:val="Title Char"/>
+    <w:basedOn w:val="DefaultParagraphFont"/>
+    <w:link w:val="Title"/>
+    <w:uiPriority w:val="10"/>
+    <w:rsid w:val="002124D4"/>
+    <w:rPr>
+      <w:rFonts w:asciiTheme="majorHAnsi" w:eastAsiaTheme="majorEastAsia" w:hAnsiTheme="majorHAnsi" w:cstheme="majorBidi"/>
+      <w:color w:val="17365D" w:themeColor="text2" w:themeShade="BF"/>
+      <w:spacing w:val="5"/>
+      <w:kern w:val="28"/>
+      <w:sz w:val="52"/>
+      <w:szCs w:val="52"/>
     </w:rPr>
   </w:style>
 </w:styles>

</xml_diff>